<commit_message>
Completion of HW3 and Quiz 2
</commit_message>
<xml_diff>
--- a/Unit-2/Aditya-Patel-Initial-Blog.docx
+++ b/Unit-2/Aditya-Patel-Initial-Blog.docx
@@ -1,6 +1,6 @@
 
 <file path=word/document.xml><?xml version="1.0" encoding="utf-8"?>
-<w:document xmlns:wpc="http://schemas.microsoft.com/office/word/2010/wordprocessingCanvas" xmlns:cx="http://schemas.microsoft.com/office/drawing/2014/chartex" xmlns:cx1="http://schemas.microsoft.com/office/drawing/2015/9/8/chartex" xmlns:cx2="http://schemas.microsoft.com/office/drawing/2015/10/21/chartex" xmlns:cx3="http://schemas.microsoft.com/office/drawing/2016/5/9/chartex" xmlns:cx4="http://schemas.microsoft.com/office/drawing/2016/5/10/chartex" xmlns:cx5="http://schemas.microsoft.com/office/drawing/2016/5/11/chartex" xmlns:cx6="http://schemas.microsoft.com/office/drawing/2016/5/12/chartex" xmlns:cx7="http://schemas.microsoft.com/office/drawing/2016/5/13/chartex" xmlns:cx8="http://schemas.microsoft.com/office/drawing/2016/5/14/chartex" xmlns:mc="http://schemas.openxmlformats.org/markup-compatibility/2006" xmlns:aink="http://schemas.microsoft.com/office/drawing/2016/ink" xmlns:am3d="http://schemas.microsoft.com/office/drawing/2017/model3d" xmlns:o="urn:schemas-microsoft-com:office:office" xmlns:oel="http://schemas.microsoft.com/office/2019/extlst" xmlns:r="http://schemas.openxmlformats.org/officeDocument/2006/relationships" xmlns:m="http://schemas.openxmlformats.org/officeDocument/2006/math" xmlns:v="urn:schemas-microsoft-com:vml" xmlns:wp14="http://schemas.microsoft.com/office/word/2010/wordprocessingDrawing" xmlns:wp="http://schemas.openxmlformats.org/drawingml/2006/wordprocessingDrawing" xmlns:w10="urn:schemas-microsoft-com:office:word" xmlns:w="http://schemas.openxmlformats.org/wordprocessingml/2006/main" xmlns:w14="http://schemas.microsoft.com/office/word/2010/wordml" xmlns:w15="http://schemas.microsoft.com/office/word/2012/wordml" xmlns:w16cex="http://schemas.microsoft.com/office/word/2018/wordml/cex" xmlns:w16cid="http://schemas.microsoft.com/office/word/2016/wordml/cid" xmlns:w16="http://schemas.microsoft.com/office/word/2018/wordml" xmlns:w16sdtdh="http://schemas.microsoft.com/office/word/2020/wordml/sdtdatahash" xmlns:w16se="http://schemas.microsoft.com/office/word/2015/wordml/symex" xmlns:wpg="http://schemas.microsoft.com/office/word/2010/wordprocessingGroup" xmlns:wpi="http://schemas.microsoft.com/office/word/2010/wordprocessingInk" xmlns:wne="http://schemas.microsoft.com/office/word/2006/wordml" xmlns:wps="http://schemas.microsoft.com/office/word/2010/wordprocessingShape" mc:Ignorable="w14 w15 w16se w16cid w16 w16cex w16sdtdh wp14">
+<w:document xmlns:wpc="http://schemas.microsoft.com/office/word/2010/wordprocessingCanvas" xmlns:cx="http://schemas.microsoft.com/office/drawing/2014/chartex" xmlns:cx1="http://schemas.microsoft.com/office/drawing/2015/9/8/chartex" xmlns:cx2="http://schemas.microsoft.com/office/drawing/2015/10/21/chartex" xmlns:cx3="http://schemas.microsoft.com/office/drawing/2016/5/9/chartex" xmlns:cx4="http://schemas.microsoft.com/office/drawing/2016/5/10/chartex" xmlns:cx5="http://schemas.microsoft.com/office/drawing/2016/5/11/chartex" xmlns:cx6="http://schemas.microsoft.com/office/drawing/2016/5/12/chartex" xmlns:cx7="http://schemas.microsoft.com/office/drawing/2016/5/13/chartex" xmlns:cx8="http://schemas.microsoft.com/office/drawing/2016/5/14/chartex" xmlns:mc="http://schemas.openxmlformats.org/markup-compatibility/2006" xmlns:aink="http://schemas.microsoft.com/office/drawing/2016/ink" xmlns:am3d="http://schemas.microsoft.com/office/drawing/2017/model3d" xmlns:o="urn:schemas-microsoft-com:office:office" xmlns:oel="http://schemas.microsoft.com/office/2019/extlst" xmlns:r="http://schemas.openxmlformats.org/officeDocument/2006/relationships" xmlns:m="http://schemas.openxmlformats.org/officeDocument/2006/math" xmlns:v="urn:schemas-microsoft-com:vml" xmlns:wp14="http://schemas.microsoft.com/office/word/2010/wordprocessingDrawing" xmlns:wp="http://schemas.openxmlformats.org/drawingml/2006/wordprocessingDrawing" xmlns:w10="urn:schemas-microsoft-com:office:word" xmlns:w="http://schemas.openxmlformats.org/wordprocessingml/2006/main" xmlns:w14="http://schemas.microsoft.com/office/word/2010/wordml" xmlns:w15="http://schemas.microsoft.com/office/word/2012/wordml" xmlns:w16cex="http://schemas.microsoft.com/office/word/2018/wordml/cex" xmlns:w16cid="http://schemas.microsoft.com/office/word/2016/wordml/cid" xmlns:w16="http://schemas.microsoft.com/office/word/2018/wordml" xmlns:w16du="http://schemas.microsoft.com/office/word/2023/wordml/word16du" xmlns:w16sdtdh="http://schemas.microsoft.com/office/word/2020/wordml/sdtdatahash" xmlns:w16se="http://schemas.microsoft.com/office/word/2015/wordml/symex" xmlns:wpg="http://schemas.microsoft.com/office/word/2010/wordprocessingGroup" xmlns:wpi="http://schemas.microsoft.com/office/word/2010/wordprocessingInk" xmlns:wne="http://schemas.microsoft.com/office/word/2006/wordml" xmlns:wps="http://schemas.microsoft.com/office/word/2010/wordprocessingShape" mc:Ignorable="w14 w15 w16se w16cid w16 w16cex w16sdtdh w16du wp14">
   <w:body>
     <w:p>
       <w:pPr>
@@ -163,6 +163,45 @@
     </w:p>
     <w:p>
       <w:pPr>
+        <w:rPr>
+          <w:rFonts w:ascii="Calibri" w:hAnsi="Calibri" w:cs="Calibri"/>
+        </w:rPr>
+      </w:pPr>
+      <w:r>
+        <w:rPr>
+          <w:rFonts w:ascii="Calibri" w:hAnsi="Calibri" w:cs="Calibri"/>
+        </w:rPr>
+        <w:t>The gaming legacy of Mode 7 is reflected in a group of gamers that fondly remember the 16-bit graphics of games such as F-Zero and Super Mario Kart on the SNES console, and further inspiring some modern</w:t>
+      </w:r>
+      <w:r>
+        <w:rPr>
+          <w:rFonts w:ascii="Calibri" w:hAnsi="Calibri" w:cs="Calibri"/>
+        </w:rPr>
+        <w:t>-</w:t>
+      </w:r>
+      <w:r>
+        <w:rPr>
+          <w:rFonts w:ascii="Calibri" w:hAnsi="Calibri" w:cs="Calibri"/>
+        </w:rPr>
+        <w:t xml:space="preserve">day games to follow a similar aesthetic in development – such as the wildly popular </w:t>
+      </w:r>
+      <w:proofErr w:type="spellStart"/>
+      <w:r>
+        <w:rPr>
+          <w:rFonts w:ascii="Calibri" w:hAnsi="Calibri" w:cs="Calibri"/>
+        </w:rPr>
+        <w:t>Octopath</w:t>
+      </w:r>
+      <w:proofErr w:type="spellEnd"/>
+      <w:r>
+        <w:rPr>
+          <w:rFonts w:ascii="Calibri" w:hAnsi="Calibri" w:cs="Calibri"/>
+        </w:rPr>
+        <w:t xml:space="preserve"> Traveler series. The technological legacy of Mode 7 is the inspiration for developers to push the envelope of consoles to generate the latest and greatest in graphical technology, leading to experimentation with 3D modeling, and culminating in dedicated 3D hardware in modern consoles.</w:t>
+      </w:r>
+    </w:p>
+    <w:p>
+      <w:pPr>
         <w:pStyle w:val="Heading3"/>
         <w:rPr>
           <w:rFonts w:ascii="Calibri" w:hAnsi="Calibri" w:cs="Calibri"/>
@@ -221,13 +260,7 @@
         <w:rPr>
           <w:rFonts w:ascii="Calibri" w:hAnsi="Calibri" w:cs="Calibri"/>
         </w:rPr>
-        <w:t xml:space="preserve"> at the expense of computational resources, fixed-</w:t>
-      </w:r>
-      <w:r>
-        <w:rPr>
-          <w:rFonts w:ascii="Calibri" w:hAnsi="Calibri" w:cs="Calibri"/>
-        </w:rPr>
-        <w:t xml:space="preserve">point numbers offer a computationally simpler alternative at the expense of </w:t>
+        <w:t xml:space="preserve"> at the expense of computational resources, fixed-point numbers offer a computationally simpler alternative at the expense of </w:t>
       </w:r>
       <w:r>
         <w:rPr>
@@ -490,6 +523,7 @@
         <w:rPr>
           <w:rFonts w:ascii="Calibri" w:hAnsi="Calibri" w:cs="Calibri"/>
         </w:rPr>
+        <w:lastRenderedPageBreak/>
         <w:t xml:space="preserve">Now, taking an example for </w:t>
       </w:r>
       <w:r>
@@ -794,6 +828,9 @@
             <m:t>-1</m:t>
           </m:r>
           <m:r>
+            <m:rPr>
+              <m:sty m:val="p"/>
+            </m:rPr>
             <w:rPr>
               <w:rFonts w:ascii="Cambria Math" w:hAnsi="Cambria Math" w:cs="Calibri"/>
             </w:rPr>
@@ -805,13 +842,7 @@
             <w:rPr>
               <w:rFonts w:ascii="Cambria Math" w:hAnsi="Cambria Math" w:cs="Calibri"/>
             </w:rPr>
-            <m:t>⇒</m:t>
-          </m:r>
-          <m:r>
-            <w:rPr>
-              <w:rFonts w:ascii="Cambria Math" w:hAnsi="Cambria Math" w:cs="Calibri"/>
-            </w:rPr>
-            <m:t>-</m:t>
+            <m:t>⇒-</m:t>
           </m:r>
           <m:sSup>
             <m:sSupPr>
@@ -878,6 +909,9 @@
             <m:t>-1</m:t>
           </m:r>
           <m:r>
+            <m:rPr>
+              <m:sty m:val="p"/>
+            </m:rPr>
             <w:rPr>
               <w:rFonts w:ascii="Cambria Math" w:hAnsi="Cambria Math" w:cs="Calibri"/>
             </w:rPr>
@@ -923,13 +957,7 @@
           <w:rPr>
             <w:rFonts w:ascii="Cambria Math" w:hAnsi="Cambria Math" w:cs="Calibri"/>
           </w:rPr>
-          <m:t>0</m:t>
-        </m:r>
-        <m:r>
-          <w:rPr>
-            <w:rFonts w:ascii="Cambria Math" w:hAnsi="Cambria Math" w:cs="Calibri"/>
-          </w:rPr>
-          <m:t>.</m:t>
+          <m:t>0.</m:t>
         </m:r>
         <m:sSub>
           <m:sSubPr>
@@ -1249,13 +1277,7 @@
           <w:rPr>
             <w:rFonts w:ascii="Cambria Math" w:hAnsi="Cambria Math" w:cs="Calibri"/>
           </w:rPr>
-          <m:t>-8.0000≤x≤</m:t>
-        </m:r>
-        <m:r>
-          <w:rPr>
-            <w:rFonts w:ascii="Cambria Math" w:hAnsi="Cambria Math" w:cs="Calibri"/>
-          </w:rPr>
-          <m:t>7.9375</m:t>
+          <m:t>-8.0000≤x≤7.9375</m:t>
         </m:r>
       </m:oMath>
       <w:r>
@@ -1587,13 +1609,7 @@
             <w:rPr>
               <w:rFonts w:ascii="Cambria Math" w:hAnsi="Cambria Math" w:cs="Calibri"/>
             </w:rPr>
-            <m:t>0.625*2=</m:t>
-          </m:r>
-          <m:r>
-            <w:rPr>
-              <w:rFonts w:ascii="Cambria Math" w:hAnsi="Cambria Math" w:cs="Calibri"/>
-            </w:rPr>
-            <m:t>1.25→1</m:t>
+            <m:t>0.625*2=1.25→1</m:t>
           </m:r>
         </m:oMath>
       </m:oMathPara>
@@ -1610,49 +1626,7 @@
             <w:rPr>
               <w:rFonts w:ascii="Cambria Math" w:hAnsi="Cambria Math" w:cs="Calibri"/>
             </w:rPr>
-            <m:t>0.</m:t>
-          </m:r>
-          <m:r>
-            <w:rPr>
-              <w:rFonts w:ascii="Cambria Math" w:hAnsi="Cambria Math" w:cs="Calibri"/>
-            </w:rPr>
-            <m:t>25</m:t>
-          </m:r>
-          <m:r>
-            <w:rPr>
-              <w:rFonts w:ascii="Cambria Math" w:hAnsi="Cambria Math" w:cs="Calibri"/>
-            </w:rPr>
-            <m:t>*2=</m:t>
-          </m:r>
-          <m:r>
-            <w:rPr>
-              <w:rFonts w:ascii="Cambria Math" w:hAnsi="Cambria Math" w:cs="Calibri"/>
-            </w:rPr>
-            <m:t>0</m:t>
-          </m:r>
-          <m:r>
-            <w:rPr>
-              <w:rFonts w:ascii="Cambria Math" w:hAnsi="Cambria Math" w:cs="Calibri"/>
-            </w:rPr>
-            <m:t>.</m:t>
-          </m:r>
-          <m:r>
-            <w:rPr>
-              <w:rFonts w:ascii="Cambria Math" w:hAnsi="Cambria Math" w:cs="Calibri"/>
-            </w:rPr>
-            <m:t>5</m:t>
-          </m:r>
-          <m:r>
-            <w:rPr>
-              <w:rFonts w:ascii="Cambria Math" w:hAnsi="Cambria Math" w:cs="Calibri"/>
-            </w:rPr>
-            <m:t>→</m:t>
-          </m:r>
-          <m:r>
-            <w:rPr>
-              <w:rFonts w:ascii="Cambria Math" w:hAnsi="Cambria Math" w:cs="Calibri"/>
-            </w:rPr>
-            <m:t>0</m:t>
+            <m:t>0.25*2=0.5→0</m:t>
           </m:r>
         </m:oMath>
       </m:oMathPara>
@@ -1669,31 +1643,7 @@
             <w:rPr>
               <w:rFonts w:ascii="Cambria Math" w:hAnsi="Cambria Math" w:cs="Calibri"/>
             </w:rPr>
-            <m:t>0.</m:t>
-          </m:r>
-          <m:r>
-            <w:rPr>
-              <w:rFonts w:ascii="Cambria Math" w:hAnsi="Cambria Math" w:cs="Calibri"/>
-            </w:rPr>
-            <m:t>5</m:t>
-          </m:r>
-          <m:r>
-            <w:rPr>
-              <w:rFonts w:ascii="Cambria Math" w:hAnsi="Cambria Math" w:cs="Calibri"/>
-            </w:rPr>
-            <m:t>*2=</m:t>
-          </m:r>
-          <m:r>
-            <w:rPr>
-              <w:rFonts w:ascii="Cambria Math" w:hAnsi="Cambria Math" w:cs="Calibri"/>
-            </w:rPr>
-            <m:t>1.0</m:t>
-          </m:r>
-          <m:r>
-            <w:rPr>
-              <w:rFonts w:ascii="Cambria Math" w:hAnsi="Cambria Math" w:cs="Calibri"/>
-            </w:rPr>
-            <m:t>→1</m:t>
+            <m:t>0.5*2=1.0→1</m:t>
           </m:r>
         </m:oMath>
       </m:oMathPara>
@@ -1710,25 +1660,7 @@
             <w:rPr>
               <w:rFonts w:ascii="Cambria Math" w:hAnsi="Cambria Math" w:cs="Calibri"/>
             </w:rPr>
-            <m:t>0*2=</m:t>
-          </m:r>
-          <m:r>
-            <w:rPr>
-              <w:rFonts w:ascii="Cambria Math" w:hAnsi="Cambria Math" w:cs="Calibri"/>
-            </w:rPr>
-            <m:t>0</m:t>
-          </m:r>
-          <m:r>
-            <w:rPr>
-              <w:rFonts w:ascii="Cambria Math" w:hAnsi="Cambria Math" w:cs="Calibri"/>
-            </w:rPr>
-            <m:t>→</m:t>
-          </m:r>
-          <m:r>
-            <w:rPr>
-              <w:rFonts w:ascii="Cambria Math" w:hAnsi="Cambria Math" w:cs="Calibri"/>
-            </w:rPr>
-            <m:t>0</m:t>
+            <m:t>0*2=0→0</m:t>
           </m:r>
         </m:oMath>
       </m:oMathPara>
@@ -1917,6 +1849,7 @@
         <w:rPr>
           <w:rFonts w:ascii="Calibri" w:hAnsi="Calibri" w:cs="Calibri"/>
         </w:rPr>
+        <w:lastRenderedPageBreak/>
         <w:t xml:space="preserve">Subtract </w:t>
       </w:r>
       <w:r>
@@ -2147,7 +2080,7 @@
           <w:noProof/>
         </w:rPr>
         <w:drawing>
-          <wp:inline distT="0" distB="0" distL="0" distR="0" wp14:anchorId="36577532" wp14:editId="35889509">
+          <wp:inline distT="0" distB="0" distL="0" distR="0" wp14:anchorId="36577532" wp14:editId="3EE9EE9E">
             <wp:extent cx="4253023" cy="2385055"/>
             <wp:effectExtent l="0" t="0" r="1905" b="3175"/>
             <wp:docPr id="462722007" name="Picture 1" descr="A black rectangular table with white text&#10;&#10;Description automatically generated"/>
@@ -2254,16 +2187,228 @@
         <w:t>: SNES Video Modes and Background Layers</w:t>
       </w:r>
     </w:p>
-    <w:p>
-      <w:pPr>
-        <w:rPr>
-          <w:rFonts w:ascii="Calibri" w:hAnsi="Calibri" w:cs="Calibri"/>
-        </w:rPr>
-      </w:pPr>
-      <w:r>
-        <w:rPr>
-          <w:rFonts w:ascii="Calibri" w:hAnsi="Calibri" w:cs="Calibri"/>
-        </w:rPr>
+    <w:tbl>
+      <w:tblPr>
+        <w:tblStyle w:val="TableGrid"/>
+        <w:tblW w:w="0" w:type="auto"/>
+        <w:tblBorders>
+          <w:top w:val="none" w:sz="0" w:space="0" w:color="auto"/>
+          <w:left w:val="none" w:sz="0" w:space="0" w:color="auto"/>
+          <w:bottom w:val="none" w:sz="0" w:space="0" w:color="auto"/>
+          <w:right w:val="none" w:sz="0" w:space="0" w:color="auto"/>
+          <w:insideH w:val="none" w:sz="0" w:space="0" w:color="auto"/>
+          <w:insideV w:val="none" w:sz="0" w:space="0" w:color="auto"/>
+        </w:tblBorders>
+        <w:tblLook w:val="04A0" w:firstRow="1" w:lastRow="0" w:firstColumn="1" w:lastColumn="0" w:noHBand="0" w:noVBand="1"/>
+      </w:tblPr>
+      <w:tblGrid>
+        <w:gridCol w:w="4675"/>
+        <w:gridCol w:w="4675"/>
+      </w:tblGrid>
+      <w:tr>
+        <w:tc>
+          <w:tcPr>
+            <w:tcW w:w="4675" w:type="dxa"/>
+          </w:tcPr>
+          <w:p>
+            <w:pPr>
+              <w:jc w:val="center"/>
+            </w:pPr>
+            <w:r>
+              <w:fldChar w:fldCharType="begin"/>
+            </w:r>
+            <w:r>
+              <w:instrText xml:space="preserve"> INCLUDEPICTURE "https://metroid.retropixel.net/games/metroid3/screenshots/metroid3_12.gif" \* MERGEFORMATINET </w:instrText>
+            </w:r>
+            <w:r>
+              <w:fldChar w:fldCharType="separate"/>
+            </w:r>
+            <w:r>
+              <w:rPr>
+                <w:noProof/>
+              </w:rPr>
+              <w:drawing>
+                <wp:inline distT="0" distB="0" distL="0" distR="0" wp14:anchorId="63316B93" wp14:editId="79F8E15B">
+                  <wp:extent cx="2621855" cy="2286000"/>
+                  <wp:effectExtent l="0" t="0" r="0" b="0"/>
+                  <wp:docPr id="896352641" name="Picture 1" descr="A video game screen with a monster and a person in a helmet&#10;&#10;Description automatically generated"/>
+                  <wp:cNvGraphicFramePr>
+                    <a:graphicFrameLocks xmlns:a="http://schemas.openxmlformats.org/drawingml/2006/main" noChangeAspect="1"/>
+                  </wp:cNvGraphicFramePr>
+                  <a:graphic xmlns:a="http://schemas.openxmlformats.org/drawingml/2006/main">
+                    <a:graphicData uri="http://schemas.openxmlformats.org/drawingml/2006/picture">
+                      <pic:pic xmlns:pic="http://schemas.openxmlformats.org/drawingml/2006/picture">
+                        <pic:nvPicPr>
+                          <pic:cNvPr id="896352641" name="Picture 1" descr="A video game screen with a monster and a person in a helmet&#10;&#10;Description automatically generated"/>
+                          <pic:cNvPicPr>
+                            <a:picLocks noChangeAspect="1" noChangeArrowheads="1"/>
+                          </pic:cNvPicPr>
+                        </pic:nvPicPr>
+                        <pic:blipFill>
+                          <a:blip r:embed="rId7">
+                            <a:extLst>
+                              <a:ext uri="{28A0092B-C50C-407E-A947-70E740481C1C}">
+                                <a14:useLocalDpi xmlns:a14="http://schemas.microsoft.com/office/drawing/2010/main" val="0"/>
+                              </a:ext>
+                            </a:extLst>
+                          </a:blip>
+                          <a:srcRect/>
+                          <a:stretch>
+                            <a:fillRect/>
+                          </a:stretch>
+                        </pic:blipFill>
+                        <pic:spPr bwMode="auto">
+                          <a:xfrm>
+                            <a:off x="0" y="0"/>
+                            <a:ext cx="2621855" cy="2286000"/>
+                          </a:xfrm>
+                          <a:prstGeom prst="rect">
+                            <a:avLst/>
+                          </a:prstGeom>
+                          <a:noFill/>
+                          <a:ln>
+                            <a:noFill/>
+                          </a:ln>
+                        </pic:spPr>
+                      </pic:pic>
+                    </a:graphicData>
+                  </a:graphic>
+                </wp:inline>
+              </w:drawing>
+            </w:r>
+            <w:r>
+              <w:fldChar w:fldCharType="end"/>
+            </w:r>
+          </w:p>
+        </w:tc>
+        <w:tc>
+          <w:tcPr>
+            <w:tcW w:w="4675" w:type="dxa"/>
+          </w:tcPr>
+          <w:p>
+            <w:pPr>
+              <w:keepNext/>
+            </w:pPr>
+            <w:r>
+              <w:fldChar w:fldCharType="begin"/>
+            </w:r>
+            <w:r>
+              <w:instrText xml:space="preserve"> INCLUDEPICTURE "https://www.giantbomb.com/a/uploads/original/0/2840/2433784-502621-snes_fzero.gif" \* MERGEFORMATINET </w:instrText>
+            </w:r>
+            <w:r>
+              <w:fldChar w:fldCharType="separate"/>
+            </w:r>
+            <w:r>
+              <w:rPr>
+                <w:noProof/>
+              </w:rPr>
+              <w:drawing>
+                <wp:inline distT="0" distB="0" distL="0" distR="0" wp14:anchorId="5BEA6308" wp14:editId="49E6173A">
+                  <wp:extent cx="2612572" cy="2286000"/>
+                  <wp:effectExtent l="0" t="0" r="3810" b="0"/>
+                  <wp:docPr id="1274300693" name="Picture 2" descr="A video game screen with cars and buildings&#10;&#10;Description automatically generated"/>
+                  <wp:cNvGraphicFramePr>
+                    <a:graphicFrameLocks xmlns:a="http://schemas.openxmlformats.org/drawingml/2006/main" noChangeAspect="1"/>
+                  </wp:cNvGraphicFramePr>
+                  <a:graphic xmlns:a="http://schemas.openxmlformats.org/drawingml/2006/main">
+                    <a:graphicData uri="http://schemas.openxmlformats.org/drawingml/2006/picture">
+                      <pic:pic xmlns:pic="http://schemas.openxmlformats.org/drawingml/2006/picture">
+                        <pic:nvPicPr>
+                          <pic:cNvPr id="1274300693" name="Picture 2" descr="A video game screen with cars and buildings&#10;&#10;Description automatically generated"/>
+                          <pic:cNvPicPr>
+                            <a:picLocks noChangeAspect="1" noChangeArrowheads="1"/>
+                          </pic:cNvPicPr>
+                        </pic:nvPicPr>
+                        <pic:blipFill>
+                          <a:blip r:embed="rId8" cstate="print">
+                            <a:extLst>
+                              <a:ext uri="{28A0092B-C50C-407E-A947-70E740481C1C}">
+                                <a14:useLocalDpi xmlns:a14="http://schemas.microsoft.com/office/drawing/2010/main" val="0"/>
+                              </a:ext>
+                            </a:extLst>
+                          </a:blip>
+                          <a:srcRect/>
+                          <a:stretch>
+                            <a:fillRect/>
+                          </a:stretch>
+                        </pic:blipFill>
+                        <pic:spPr bwMode="auto">
+                          <a:xfrm>
+                            <a:off x="0" y="0"/>
+                            <a:ext cx="2612572" cy="2286000"/>
+                          </a:xfrm>
+                          <a:prstGeom prst="rect">
+                            <a:avLst/>
+                          </a:prstGeom>
+                          <a:noFill/>
+                          <a:ln>
+                            <a:noFill/>
+                          </a:ln>
+                        </pic:spPr>
+                      </pic:pic>
+                    </a:graphicData>
+                  </a:graphic>
+                </wp:inline>
+              </w:drawing>
+            </w:r>
+            <w:r>
+              <w:fldChar w:fldCharType="end"/>
+            </w:r>
+          </w:p>
+        </w:tc>
+      </w:tr>
+    </w:tbl>
+    <w:p>
+      <w:pPr>
+        <w:pStyle w:val="Caption"/>
+        <w:jc w:val="center"/>
+        <w:rPr>
+          <w:rFonts w:ascii="Calibri" w:hAnsi="Calibri" w:cs="Calibri"/>
+        </w:rPr>
+      </w:pPr>
+      <w:r>
+        <w:t xml:space="preserve">Figure </w:t>
+      </w:r>
+      <w:r>
+        <w:fldChar w:fldCharType="begin"/>
+      </w:r>
+      <w:r>
+        <w:instrText xml:space="preserve"> SEQ Figure \* ARABIC </w:instrText>
+      </w:r>
+      <w:r>
+        <w:fldChar w:fldCharType="separate"/>
+      </w:r>
+      <w:r>
+        <w:rPr>
+          <w:noProof/>
+        </w:rPr>
+        <w:t>3</w:t>
+      </w:r>
+      <w:r>
+        <w:fldChar w:fldCharType="end"/>
+      </w:r>
+      <w:r>
+        <w:t>: Comparison of Mode 0(left) to Mode 7(right) graphics.</w:t>
+      </w:r>
+      <w:r>
+        <w:rPr>
+          <w:noProof/>
+        </w:rPr>
+        <w:t xml:space="preserve"> Note that mode 0 visually looks flat, compared to the cars in mode 7 that appear to have three dimensions.</w:t>
+      </w:r>
+    </w:p>
+    <w:p/>
+    <w:p>
+      <w:pPr>
+        <w:rPr>
+          <w:rFonts w:ascii="Calibri" w:hAnsi="Calibri" w:cs="Calibri"/>
+        </w:rPr>
+      </w:pPr>
+      <w:r>
+        <w:rPr>
+          <w:rFonts w:ascii="Calibri" w:hAnsi="Calibri" w:cs="Calibri"/>
+        </w:rPr>
+        <w:lastRenderedPageBreak/>
         <w:t>Mode 0 was the most common modality, used for title</w:t>
       </w:r>
       <w:r>
@@ -2282,7 +2427,20 @@
         <w:rPr>
           <w:rFonts w:ascii="Calibri" w:hAnsi="Calibri" w:cs="Calibri"/>
         </w:rPr>
-        <w:t>Super Metroid, and Mode 2 is interesting since it was able to output two background layers capable of the same number of colors that were able to scroll independently of each other, which worked best for games in the beat ‘</w:t>
+        <w:t xml:space="preserve">Super Metroid, and Mode 2 is interesting since it was able to output two background layers capable of the same number of colors that were able to scroll independently of each other, which worked best for games in the </w:t>
+      </w:r>
+      <w:r>
+        <w:rPr>
+          <w:rFonts w:ascii="Calibri" w:hAnsi="Calibri" w:cs="Calibri"/>
+        </w:rPr>
+        <w:br/>
+        <w:t>“</w:t>
+      </w:r>
+      <w:r>
+        <w:rPr>
+          <w:rFonts w:ascii="Calibri" w:hAnsi="Calibri" w:cs="Calibri"/>
+        </w:rPr>
+        <w:t>beat ‘</w:t>
       </w:r>
       <w:proofErr w:type="spellStart"/>
       <w:r>
@@ -2296,7 +2454,19 @@
         <w:rPr>
           <w:rFonts w:ascii="Calibri" w:hAnsi="Calibri" w:cs="Calibri"/>
         </w:rPr>
-        <w:t xml:space="preserve"> up genre. </w:t>
+        <w:t xml:space="preserve"> up</w:t>
+      </w:r>
+      <w:r>
+        <w:rPr>
+          <w:rFonts w:ascii="Calibri" w:hAnsi="Calibri" w:cs="Calibri"/>
+        </w:rPr>
+        <w:t>”</w:t>
+      </w:r>
+      <w:r>
+        <w:rPr>
+          <w:rFonts w:ascii="Calibri" w:hAnsi="Calibri" w:cs="Calibri"/>
+        </w:rPr>
+        <w:t xml:space="preserve"> genre. </w:t>
       </w:r>
       <w:r>
         <w:rPr>
@@ -2351,7 +2521,677 @@
         <w:rPr>
           <w:rFonts w:ascii="Calibri" w:hAnsi="Calibri" w:cs="Calibri"/>
         </w:rPr>
-        <w:t xml:space="preserve"> and sampling of background colors. The arithmetic in Mode 7 </w:t>
+        <w:t xml:space="preserve"> </w:t>
+      </w:r>
+      <w:r>
+        <w:rPr>
+          <w:rFonts w:ascii="Calibri" w:hAnsi="Calibri" w:cs="Calibri"/>
+        </w:rPr>
+        <w:t xml:space="preserve">The 2D </w:t>
+      </w:r>
+      <w:r>
+        <w:rPr>
+          <w:rFonts w:ascii="Calibri" w:hAnsi="Calibri" w:cs="Calibri"/>
+        </w:rPr>
+        <w:t xml:space="preserve">transformation is specified for each scanline by 6 parameters – a, b, c, d, </w:t>
+      </w:r>
+      <w:r>
+        <w:rPr>
+          <w:rFonts w:ascii="Calibri" w:hAnsi="Calibri" w:cs="Calibri"/>
+        </w:rPr>
+        <w:t>x</w:t>
+      </w:r>
+      <w:r>
+        <w:rPr>
+          <w:rFonts w:ascii="Calibri" w:hAnsi="Calibri" w:cs="Calibri"/>
+          <w:vertAlign w:val="subscript"/>
+        </w:rPr>
+        <w:t>0</w:t>
+      </w:r>
+      <w:r>
+        <w:rPr>
+          <w:rFonts w:ascii="Calibri" w:hAnsi="Calibri" w:cs="Calibri"/>
+        </w:rPr>
+        <w:t>, and y</w:t>
+      </w:r>
+      <w:r>
+        <w:rPr>
+          <w:rFonts w:ascii="Calibri" w:hAnsi="Calibri" w:cs="Calibri"/>
+          <w:vertAlign w:val="subscript"/>
+        </w:rPr>
+        <w:t>0</w:t>
+      </w:r>
+      <w:r>
+        <w:rPr>
+          <w:rFonts w:ascii="Calibri" w:hAnsi="Calibri" w:cs="Calibri"/>
+        </w:rPr>
+        <w:t xml:space="preserve">. </w:t>
+      </w:r>
+      <w:r>
+        <w:rPr>
+          <w:rFonts w:ascii="Calibri" w:hAnsi="Calibri" w:cs="Calibri"/>
+        </w:rPr>
+        <w:t>The first four parameters, a</w:t>
+      </w:r>
+      <w:r>
+        <w:rPr>
+          <w:rFonts w:ascii="Calibri" w:hAnsi="Calibri" w:cs="Calibri"/>
+        </w:rPr>
+        <w:t>, b, c, and d</w:t>
+      </w:r>
+      <w:r>
+        <w:rPr>
+          <w:rFonts w:ascii="Calibri" w:hAnsi="Calibri" w:cs="Calibri"/>
+        </w:rPr>
+        <w:t xml:space="preserve">, </w:t>
+      </w:r>
+      <w:r>
+        <w:rPr>
+          <w:rFonts w:ascii="Calibri" w:hAnsi="Calibri" w:cs="Calibri"/>
+        </w:rPr>
+        <w:t>define the M matrix</w:t>
+      </w:r>
+      <w:r>
+        <w:rPr>
+          <w:rFonts w:ascii="Calibri" w:hAnsi="Calibri" w:cs="Calibri"/>
+        </w:rPr>
+        <w:t>, which is the augmentation matrix. The other two parameters, x</w:t>
+      </w:r>
+      <w:r>
+        <w:rPr>
+          <w:rFonts w:ascii="Calibri" w:hAnsi="Calibri" w:cs="Calibri"/>
+          <w:vertAlign w:val="subscript"/>
+        </w:rPr>
+        <w:t>0</w:t>
+      </w:r>
+      <w:r>
+        <w:rPr>
+          <w:rFonts w:ascii="Calibri" w:hAnsi="Calibri" w:cs="Calibri"/>
+        </w:rPr>
+        <w:t xml:space="preserve"> and y</w:t>
+      </w:r>
+      <w:r>
+        <w:rPr>
+          <w:rFonts w:ascii="Calibri" w:hAnsi="Calibri" w:cs="Calibri"/>
+          <w:vertAlign w:val="subscript"/>
+        </w:rPr>
+        <w:t>0</w:t>
+      </w:r>
+      <w:r>
+        <w:rPr>
+          <w:rFonts w:ascii="Calibri" w:hAnsi="Calibri" w:cs="Calibri"/>
+        </w:rPr>
+        <w:t xml:space="preserve">, define the origin point. </w:t>
+      </w:r>
+      <w:r>
+        <w:rPr>
+          <w:rFonts w:ascii="Calibri" w:hAnsi="Calibri" w:cs="Calibri"/>
+        </w:rPr>
+        <w:t xml:space="preserve">This transformation </w:t>
+      </w:r>
+      <w:r>
+        <w:rPr>
+          <w:rFonts w:ascii="Calibri" w:hAnsi="Calibri" w:cs="Calibri"/>
+        </w:rPr>
+        <w:t xml:space="preserve">solves </w:t>
+      </w:r>
+      <w:r>
+        <w:rPr>
+          <w:rFonts w:ascii="Calibri" w:hAnsi="Calibri" w:cs="Calibri"/>
+        </w:rPr>
+        <w:t>the linear system of equations</w:t>
+      </w:r>
+      <w:r>
+        <w:rPr>
+          <w:rFonts w:ascii="Calibri" w:hAnsi="Calibri" w:cs="Calibri"/>
+        </w:rPr>
+        <w:t>:</w:t>
+      </w:r>
+    </w:p>
+    <w:p>
+      <w:pPr>
+        <w:rPr>
+          <w:rFonts w:ascii="Calibri" w:eastAsiaTheme="minorEastAsia" w:hAnsi="Calibri" w:cs="Calibri"/>
+        </w:rPr>
+      </w:pPr>
+      <m:oMathPara>
+        <m:oMath>
+          <m:sSup>
+            <m:sSupPr>
+              <m:ctrlPr>
+                <w:rPr>
+                  <w:rFonts w:ascii="Cambria Math" w:hAnsi="Cambria Math" w:cs="Calibri"/>
+                  <w:i/>
+                </w:rPr>
+              </m:ctrlPr>
+            </m:sSupPr>
+            <m:e>
+              <m:r>
+                <w:rPr>
+                  <w:rFonts w:ascii="Cambria Math" w:hAnsi="Cambria Math" w:cs="Calibri"/>
+                </w:rPr>
+                <m:t>r</m:t>
+              </m:r>
+            </m:e>
+            <m:sup>
+              <m:r>
+                <w:rPr>
+                  <w:rFonts w:ascii="Cambria Math" w:hAnsi="Cambria Math" w:cs="Calibri"/>
+                </w:rPr>
+                <m:t>'</m:t>
+              </m:r>
+            </m:sup>
+          </m:sSup>
+          <m:r>
+            <w:rPr>
+              <w:rFonts w:ascii="Cambria Math" w:hAnsi="Cambria Math" w:cs="Calibri"/>
+            </w:rPr>
+            <m:t>=M</m:t>
+          </m:r>
+          <m:d>
+            <m:dPr>
+              <m:ctrlPr>
+                <w:rPr>
+                  <w:rFonts w:ascii="Cambria Math" w:hAnsi="Cambria Math" w:cs="Calibri"/>
+                  <w:i/>
+                </w:rPr>
+              </m:ctrlPr>
+            </m:dPr>
+            <m:e>
+              <m:r>
+                <w:rPr>
+                  <w:rFonts w:ascii="Cambria Math" w:hAnsi="Cambria Math" w:cs="Calibri"/>
+                </w:rPr>
+                <m:t>r-</m:t>
+              </m:r>
+              <m:sSub>
+                <m:sSubPr>
+                  <m:ctrlPr>
+                    <w:rPr>
+                      <w:rFonts w:ascii="Cambria Math" w:hAnsi="Cambria Math" w:cs="Calibri"/>
+                      <w:i/>
+                    </w:rPr>
+                  </m:ctrlPr>
+                </m:sSubPr>
+                <m:e>
+                  <m:r>
+                    <w:rPr>
+                      <w:rFonts w:ascii="Cambria Math" w:hAnsi="Cambria Math" w:cs="Calibri"/>
+                    </w:rPr>
+                    <m:t>r</m:t>
+                  </m:r>
+                </m:e>
+                <m:sub>
+                  <m:r>
+                    <w:rPr>
+                      <w:rFonts w:ascii="Cambria Math" w:hAnsi="Cambria Math" w:cs="Calibri"/>
+                    </w:rPr>
+                    <m:t>0</m:t>
+                  </m:r>
+                </m:sub>
+              </m:sSub>
+            </m:e>
+          </m:d>
+          <m:r>
+            <w:rPr>
+              <w:rFonts w:ascii="Cambria Math" w:hAnsi="Cambria Math" w:cs="Calibri"/>
+            </w:rPr>
+            <m:t>+r</m:t>
+          </m:r>
+        </m:oMath>
+      </m:oMathPara>
+    </w:p>
+    <w:p>
+      <w:pPr>
+        <w:rPr>
+          <w:rFonts w:ascii="Calibri" w:eastAsiaTheme="minorEastAsia" w:hAnsi="Calibri" w:cs="Calibri"/>
+        </w:rPr>
+      </w:pPr>
+      <w:r>
+        <w:rPr>
+          <w:rFonts w:ascii="Calibri" w:eastAsiaTheme="minorEastAsia" w:hAnsi="Calibri" w:cs="Calibri"/>
+        </w:rPr>
+        <w:t xml:space="preserve"> or in matrix notation</w:t>
+      </w:r>
+      <w:r>
+        <w:rPr>
+          <w:rFonts w:ascii="Calibri" w:eastAsiaTheme="minorEastAsia" w:hAnsi="Calibri" w:cs="Calibri"/>
+        </w:rPr>
+        <w:t>:</w:t>
+      </w:r>
+    </w:p>
+    <w:p>
+      <w:pPr>
+        <w:rPr>
+          <w:rFonts w:ascii="Calibri" w:eastAsiaTheme="minorEastAsia" w:hAnsi="Calibri" w:cs="Calibri"/>
+        </w:rPr>
+      </w:pPr>
+      <m:oMathPara>
+        <m:oMath>
+          <m:d>
+            <m:dPr>
+              <m:begChr m:val="["/>
+              <m:endChr m:val="]"/>
+              <m:ctrlPr>
+                <w:rPr>
+                  <w:rFonts w:ascii="Cambria Math" w:eastAsiaTheme="minorEastAsia" w:hAnsi="Cambria Math" w:cs="Calibri"/>
+                  <w:i/>
+                </w:rPr>
+              </m:ctrlPr>
+            </m:dPr>
+            <m:e>
+              <m:m>
+                <m:mPr>
+                  <m:mcs>
+                    <m:mc>
+                      <m:mcPr>
+                        <m:count m:val="1"/>
+                        <m:mcJc m:val="center"/>
+                      </m:mcPr>
+                    </m:mc>
+                  </m:mcs>
+                  <m:ctrlPr>
+                    <w:rPr>
+                      <w:rFonts w:ascii="Cambria Math" w:eastAsiaTheme="minorEastAsia" w:hAnsi="Cambria Math" w:cs="Calibri"/>
+                      <w:i/>
+                    </w:rPr>
+                  </m:ctrlPr>
+                </m:mPr>
+                <m:mr>
+                  <m:e>
+                    <m:r>
+                      <w:rPr>
+                        <w:rFonts w:ascii="Cambria Math" w:eastAsiaTheme="minorEastAsia" w:hAnsi="Cambria Math" w:cs="Calibri"/>
+                      </w:rPr>
+                      <m:t>x'</m:t>
+                    </m:r>
+                  </m:e>
+                </m:mr>
+                <m:mr>
+                  <m:e>
+                    <m:r>
+                      <w:rPr>
+                        <w:rFonts w:ascii="Cambria Math" w:eastAsiaTheme="minorEastAsia" w:hAnsi="Cambria Math" w:cs="Calibri"/>
+                      </w:rPr>
+                      <m:t>y'</m:t>
+                    </m:r>
+                  </m:e>
+                </m:mr>
+              </m:m>
+            </m:e>
+          </m:d>
+          <m:r>
+            <w:rPr>
+              <w:rFonts w:ascii="Cambria Math" w:eastAsiaTheme="minorEastAsia" w:hAnsi="Cambria Math" w:cs="Calibri"/>
+            </w:rPr>
+            <m:t>=</m:t>
+          </m:r>
+          <m:d>
+            <m:dPr>
+              <m:begChr m:val="["/>
+              <m:endChr m:val="]"/>
+              <m:ctrlPr>
+                <w:rPr>
+                  <w:rFonts w:ascii="Cambria Math" w:eastAsiaTheme="minorEastAsia" w:hAnsi="Cambria Math" w:cs="Calibri"/>
+                  <w:i/>
+                </w:rPr>
+              </m:ctrlPr>
+            </m:dPr>
+            <m:e>
+              <m:m>
+                <m:mPr>
+                  <m:mcs>
+                    <m:mc>
+                      <m:mcPr>
+                        <m:count m:val="2"/>
+                        <m:mcJc m:val="center"/>
+                      </m:mcPr>
+                    </m:mc>
+                  </m:mcs>
+                  <m:ctrlPr>
+                    <w:rPr>
+                      <w:rFonts w:ascii="Cambria Math" w:eastAsiaTheme="minorEastAsia" w:hAnsi="Cambria Math" w:cs="Calibri"/>
+                      <w:i/>
+                    </w:rPr>
+                  </m:ctrlPr>
+                </m:mPr>
+                <m:mr>
+                  <m:e>
+                    <m:r>
+                      <w:rPr>
+                        <w:rFonts w:ascii="Cambria Math" w:eastAsiaTheme="minorEastAsia" w:hAnsi="Cambria Math" w:cs="Calibri"/>
+                      </w:rPr>
+                      <m:t>a</m:t>
+                    </m:r>
+                  </m:e>
+                  <m:e>
+                    <m:r>
+                      <w:rPr>
+                        <w:rFonts w:ascii="Cambria Math" w:eastAsiaTheme="minorEastAsia" w:hAnsi="Cambria Math" w:cs="Calibri"/>
+                      </w:rPr>
+                      <m:t>b</m:t>
+                    </m:r>
+                  </m:e>
+                </m:mr>
+                <m:mr>
+                  <m:e>
+                    <m:r>
+                      <w:rPr>
+                        <w:rFonts w:ascii="Cambria Math" w:eastAsiaTheme="minorEastAsia" w:hAnsi="Cambria Math" w:cs="Calibri"/>
+                      </w:rPr>
+                      <m:t>c</m:t>
+                    </m:r>
+                  </m:e>
+                  <m:e>
+                    <m:r>
+                      <w:rPr>
+                        <w:rFonts w:ascii="Cambria Math" w:eastAsiaTheme="minorEastAsia" w:hAnsi="Cambria Math" w:cs="Calibri"/>
+                      </w:rPr>
+                      <m:t>d</m:t>
+                    </m:r>
+                  </m:e>
+                </m:mr>
+              </m:m>
+            </m:e>
+          </m:d>
+          <m:d>
+            <m:dPr>
+              <m:ctrlPr>
+                <w:rPr>
+                  <w:rFonts w:ascii="Cambria Math" w:eastAsiaTheme="minorEastAsia" w:hAnsi="Cambria Math" w:cs="Calibri"/>
+                  <w:i/>
+                </w:rPr>
+              </m:ctrlPr>
+            </m:dPr>
+            <m:e>
+              <m:d>
+                <m:dPr>
+                  <m:begChr m:val="["/>
+                  <m:endChr m:val="]"/>
+                  <m:ctrlPr>
+                    <w:rPr>
+                      <w:rFonts w:ascii="Cambria Math" w:eastAsiaTheme="minorEastAsia" w:hAnsi="Cambria Math" w:cs="Calibri"/>
+                      <w:i/>
+                    </w:rPr>
+                  </m:ctrlPr>
+                </m:dPr>
+                <m:e>
+                  <m:m>
+                    <m:mPr>
+                      <m:mcs>
+                        <m:mc>
+                          <m:mcPr>
+                            <m:count m:val="1"/>
+                            <m:mcJc m:val="center"/>
+                          </m:mcPr>
+                        </m:mc>
+                      </m:mcs>
+                      <m:ctrlPr>
+                        <w:rPr>
+                          <w:rFonts w:ascii="Cambria Math" w:eastAsiaTheme="minorEastAsia" w:hAnsi="Cambria Math" w:cs="Calibri"/>
+                          <w:i/>
+                        </w:rPr>
+                      </m:ctrlPr>
+                    </m:mPr>
+                    <m:mr>
+                      <m:e>
+                        <m:r>
+                          <w:rPr>
+                            <w:rFonts w:ascii="Cambria Math" w:eastAsiaTheme="minorEastAsia" w:hAnsi="Cambria Math" w:cs="Calibri"/>
+                          </w:rPr>
+                          <m:t>x</m:t>
+                        </m:r>
+                      </m:e>
+                    </m:mr>
+                    <m:mr>
+                      <m:e>
+                        <m:r>
+                          <w:rPr>
+                            <w:rFonts w:ascii="Cambria Math" w:eastAsiaTheme="minorEastAsia" w:hAnsi="Cambria Math" w:cs="Calibri"/>
+                          </w:rPr>
+                          <m:t>y</m:t>
+                        </m:r>
+                      </m:e>
+                    </m:mr>
+                  </m:m>
+                </m:e>
+              </m:d>
+              <m:r>
+                <w:rPr>
+                  <w:rFonts w:ascii="Cambria Math" w:eastAsiaTheme="minorEastAsia" w:hAnsi="Cambria Math" w:cs="Calibri"/>
+                </w:rPr>
+                <m:t>-</m:t>
+              </m:r>
+              <m:d>
+                <m:dPr>
+                  <m:begChr m:val="["/>
+                  <m:endChr m:val="]"/>
+                  <m:ctrlPr>
+                    <w:rPr>
+                      <w:rFonts w:ascii="Cambria Math" w:eastAsiaTheme="minorEastAsia" w:hAnsi="Cambria Math" w:cs="Calibri"/>
+                      <w:i/>
+                    </w:rPr>
+                  </m:ctrlPr>
+                </m:dPr>
+                <m:e>
+                  <m:m>
+                    <m:mPr>
+                      <m:mcs>
+                        <m:mc>
+                          <m:mcPr>
+                            <m:count m:val="1"/>
+                            <m:mcJc m:val="center"/>
+                          </m:mcPr>
+                        </m:mc>
+                      </m:mcs>
+                      <m:ctrlPr>
+                        <w:rPr>
+                          <w:rFonts w:ascii="Cambria Math" w:eastAsiaTheme="minorEastAsia" w:hAnsi="Cambria Math" w:cs="Calibri"/>
+                          <w:i/>
+                        </w:rPr>
+                      </m:ctrlPr>
+                    </m:mPr>
+                    <m:mr>
+                      <m:e>
+                        <m:sSub>
+                          <m:sSubPr>
+                            <m:ctrlPr>
+                              <w:rPr>
+                                <w:rFonts w:ascii="Cambria Math" w:eastAsiaTheme="minorEastAsia" w:hAnsi="Cambria Math" w:cs="Calibri"/>
+                                <w:i/>
+                              </w:rPr>
+                            </m:ctrlPr>
+                          </m:sSubPr>
+                          <m:e>
+                            <m:r>
+                              <w:rPr>
+                                <w:rFonts w:ascii="Cambria Math" w:eastAsiaTheme="minorEastAsia" w:hAnsi="Cambria Math" w:cs="Calibri"/>
+                              </w:rPr>
+                              <m:t>x</m:t>
+                            </m:r>
+                          </m:e>
+                          <m:sub>
+                            <m:r>
+                              <w:rPr>
+                                <w:rFonts w:ascii="Cambria Math" w:eastAsiaTheme="minorEastAsia" w:hAnsi="Cambria Math" w:cs="Calibri"/>
+                              </w:rPr>
+                              <m:t>0</m:t>
+                            </m:r>
+                          </m:sub>
+                        </m:sSub>
+                      </m:e>
+                    </m:mr>
+                    <m:mr>
+                      <m:e>
+                        <m:sSub>
+                          <m:sSubPr>
+                            <m:ctrlPr>
+                              <w:rPr>
+                                <w:rFonts w:ascii="Cambria Math" w:eastAsiaTheme="minorEastAsia" w:hAnsi="Cambria Math" w:cs="Calibri"/>
+                                <w:i/>
+                              </w:rPr>
+                            </m:ctrlPr>
+                          </m:sSubPr>
+                          <m:e>
+                            <m:r>
+                              <w:rPr>
+                                <w:rFonts w:ascii="Cambria Math" w:eastAsiaTheme="minorEastAsia" w:hAnsi="Cambria Math" w:cs="Calibri"/>
+                              </w:rPr>
+                              <m:t>y</m:t>
+                            </m:r>
+                          </m:e>
+                          <m:sub>
+                            <m:r>
+                              <w:rPr>
+                                <w:rFonts w:ascii="Cambria Math" w:eastAsiaTheme="minorEastAsia" w:hAnsi="Cambria Math" w:cs="Calibri"/>
+                              </w:rPr>
+                              <m:t>0</m:t>
+                            </m:r>
+                          </m:sub>
+                        </m:sSub>
+                      </m:e>
+                    </m:mr>
+                  </m:m>
+                </m:e>
+              </m:d>
+            </m:e>
+          </m:d>
+          <m:r>
+            <w:rPr>
+              <w:rFonts w:ascii="Cambria Math" w:eastAsiaTheme="minorEastAsia" w:hAnsi="Cambria Math" w:cs="Calibri"/>
+            </w:rPr>
+            <m:t>+</m:t>
+          </m:r>
+          <m:d>
+            <m:dPr>
+              <m:begChr m:val="["/>
+              <m:endChr m:val="]"/>
+              <m:ctrlPr>
+                <w:rPr>
+                  <w:rFonts w:ascii="Cambria Math" w:eastAsiaTheme="minorEastAsia" w:hAnsi="Cambria Math" w:cs="Calibri"/>
+                  <w:i/>
+                </w:rPr>
+              </m:ctrlPr>
+            </m:dPr>
+            <m:e>
+              <m:m>
+                <m:mPr>
+                  <m:mcs>
+                    <m:mc>
+                      <m:mcPr>
+                        <m:count m:val="1"/>
+                        <m:mcJc m:val="center"/>
+                      </m:mcPr>
+                    </m:mc>
+                  </m:mcs>
+                  <m:ctrlPr>
+                    <w:rPr>
+                      <w:rFonts w:ascii="Cambria Math" w:eastAsiaTheme="minorEastAsia" w:hAnsi="Cambria Math" w:cs="Calibri"/>
+                      <w:i/>
+                    </w:rPr>
+                  </m:ctrlPr>
+                </m:mPr>
+                <m:mr>
+                  <m:e>
+                    <m:sSub>
+                      <m:sSubPr>
+                        <m:ctrlPr>
+                          <w:rPr>
+                            <w:rFonts w:ascii="Cambria Math" w:eastAsiaTheme="minorEastAsia" w:hAnsi="Cambria Math" w:cs="Calibri"/>
+                            <w:i/>
+                          </w:rPr>
+                        </m:ctrlPr>
+                      </m:sSubPr>
+                      <m:e>
+                        <m:r>
+                          <w:rPr>
+                            <w:rFonts w:ascii="Cambria Math" w:eastAsiaTheme="minorEastAsia" w:hAnsi="Cambria Math" w:cs="Calibri"/>
+                          </w:rPr>
+                          <m:t>x</m:t>
+                        </m:r>
+                      </m:e>
+                      <m:sub>
+                        <m:r>
+                          <w:rPr>
+                            <w:rFonts w:ascii="Cambria Math" w:eastAsiaTheme="minorEastAsia" w:hAnsi="Cambria Math" w:cs="Calibri"/>
+                          </w:rPr>
+                          <m:t>0</m:t>
+                        </m:r>
+                      </m:sub>
+                    </m:sSub>
+                  </m:e>
+                </m:mr>
+                <m:mr>
+                  <m:e>
+                    <m:sSub>
+                      <m:sSubPr>
+                        <m:ctrlPr>
+                          <w:rPr>
+                            <w:rFonts w:ascii="Cambria Math" w:eastAsiaTheme="minorEastAsia" w:hAnsi="Cambria Math" w:cs="Calibri"/>
+                            <w:i/>
+                          </w:rPr>
+                        </m:ctrlPr>
+                      </m:sSubPr>
+                      <m:e>
+                        <m:r>
+                          <w:rPr>
+                            <w:rFonts w:ascii="Cambria Math" w:eastAsiaTheme="minorEastAsia" w:hAnsi="Cambria Math" w:cs="Calibri"/>
+                          </w:rPr>
+                          <m:t>y</m:t>
+                        </m:r>
+                      </m:e>
+                      <m:sub>
+                        <m:r>
+                          <w:rPr>
+                            <w:rFonts w:ascii="Cambria Math" w:eastAsiaTheme="minorEastAsia" w:hAnsi="Cambria Math" w:cs="Calibri"/>
+                          </w:rPr>
+                          <m:t>0</m:t>
+                        </m:r>
+                      </m:sub>
+                    </m:sSub>
+                  </m:e>
+                </m:mr>
+              </m:m>
+            </m:e>
+          </m:d>
+        </m:oMath>
+      </m:oMathPara>
+    </w:p>
+    <w:p>
+      <w:pPr>
+        <w:rPr>
+          <w:rFonts w:ascii="Calibri" w:hAnsi="Calibri" w:cs="Calibri"/>
+        </w:rPr>
+      </w:pPr>
+      <w:r>
+        <w:rPr>
+          <w:rFonts w:ascii="Calibri" w:hAnsi="Calibri" w:cs="Calibri"/>
+        </w:rPr>
+        <w:t>T</w:t>
+      </w:r>
+      <w:r>
+        <w:rPr>
+          <w:rFonts w:ascii="Calibri" w:hAnsi="Calibri" w:cs="Calibri"/>
+        </w:rPr>
+        <w:t>h</w:t>
+      </w:r>
+      <w:r>
+        <w:rPr>
+          <w:rFonts w:ascii="Calibri" w:hAnsi="Calibri" w:cs="Calibri"/>
+        </w:rPr>
+        <w:t>is matrix</w:t>
+      </w:r>
+      <w:r>
+        <w:rPr>
+          <w:rFonts w:ascii="Calibri" w:hAnsi="Calibri" w:cs="Calibri"/>
+        </w:rPr>
+        <w:t xml:space="preserve"> transformation</w:t>
+      </w:r>
+      <w:r>
+        <w:rPr>
+          <w:rFonts w:ascii="Calibri" w:hAnsi="Calibri" w:cs="Calibri"/>
+        </w:rPr>
+        <w:t xml:space="preserve"> arithmetic in Mode 7 </w:t>
       </w:r>
       <w:r>
         <w:rPr>
@@ -2380,128 +3220,10 @@
     </w:p>
     <w:p>
       <w:pPr>
-        <w:pStyle w:val="Heading3"/>
-        <w:rPr>
-          <w:rFonts w:ascii="Calibri" w:hAnsi="Calibri" w:cs="Calibri"/>
-        </w:rPr>
-      </w:pPr>
-      <w:r>
-        <w:rPr>
-          <w:rFonts w:ascii="Calibri" w:hAnsi="Calibri" w:cs="Calibri"/>
-        </w:rPr>
-        <w:t>Legacy</w:t>
-      </w:r>
-    </w:p>
-    <w:p>
-      <w:pPr>
-        <w:rPr>
-          <w:rFonts w:ascii="Calibri" w:hAnsi="Calibri" w:cs="Calibri"/>
-        </w:rPr>
-      </w:pPr>
-      <w:r>
-        <w:rPr>
-          <w:rFonts w:ascii="Calibri" w:hAnsi="Calibri" w:cs="Calibri"/>
-        </w:rPr>
-        <w:t>The</w:t>
-      </w:r>
-      <w:r>
-        <w:rPr>
-          <w:rFonts w:ascii="Calibri" w:hAnsi="Calibri" w:cs="Calibri"/>
-        </w:rPr>
-        <w:t xml:space="preserve"> gaming</w:t>
-      </w:r>
-      <w:r>
-        <w:rPr>
-          <w:rFonts w:ascii="Calibri" w:hAnsi="Calibri" w:cs="Calibri"/>
-        </w:rPr>
-        <w:t xml:space="preserve"> legacy of Mode 7 is reflected in a group of gamers that fondly remember the 16-bit graphics of games such as F-Zero and Super Mario Kart on the SNES consol</w:t>
-      </w:r>
-      <w:r>
-        <w:rPr>
-          <w:rFonts w:ascii="Calibri" w:hAnsi="Calibri" w:cs="Calibri"/>
-        </w:rPr>
-        <w:t xml:space="preserve">e, and further inspiring </w:t>
-      </w:r>
-      <w:r>
-        <w:rPr>
-          <w:rFonts w:ascii="Calibri" w:hAnsi="Calibri" w:cs="Calibri"/>
-        </w:rPr>
-        <w:t xml:space="preserve">some </w:t>
-      </w:r>
-      <w:proofErr w:type="gramStart"/>
-      <w:r>
-        <w:rPr>
-          <w:rFonts w:ascii="Calibri" w:hAnsi="Calibri" w:cs="Calibri"/>
-        </w:rPr>
-        <w:t>modern day</w:t>
-      </w:r>
-      <w:proofErr w:type="gramEnd"/>
-      <w:r>
-        <w:rPr>
-          <w:rFonts w:ascii="Calibri" w:hAnsi="Calibri" w:cs="Calibri"/>
-        </w:rPr>
-        <w:t xml:space="preserve"> games to follow a similar aesthetic in development – such as the wildly popular </w:t>
-      </w:r>
-      <w:proofErr w:type="spellStart"/>
-      <w:r>
-        <w:rPr>
-          <w:rFonts w:ascii="Calibri" w:hAnsi="Calibri" w:cs="Calibri"/>
-        </w:rPr>
-        <w:t>Octopath</w:t>
-      </w:r>
-      <w:proofErr w:type="spellEnd"/>
-      <w:r>
-        <w:rPr>
-          <w:rFonts w:ascii="Calibri" w:hAnsi="Calibri" w:cs="Calibri"/>
-        </w:rPr>
-        <w:t xml:space="preserve"> Traveler series.</w:t>
-      </w:r>
-      <w:r>
-        <w:rPr>
-          <w:rFonts w:ascii="Calibri" w:hAnsi="Calibri" w:cs="Calibri"/>
-        </w:rPr>
-        <w:t xml:space="preserve"> The</w:t>
-      </w:r>
-      <w:r>
-        <w:rPr>
-          <w:rFonts w:ascii="Calibri" w:hAnsi="Calibri" w:cs="Calibri"/>
-        </w:rPr>
-        <w:t xml:space="preserve"> </w:t>
-      </w:r>
-      <w:r>
-        <w:rPr>
-          <w:rFonts w:ascii="Calibri" w:hAnsi="Calibri" w:cs="Calibri"/>
-        </w:rPr>
-        <w:t>technological</w:t>
-      </w:r>
-      <w:r>
-        <w:rPr>
-          <w:rFonts w:ascii="Calibri" w:hAnsi="Calibri" w:cs="Calibri"/>
-        </w:rPr>
-        <w:t xml:space="preserve"> legacy of Mode 7 is the inspiration for developers to push the envelope of consoles to generate the latest and greatest in graphical technology, </w:t>
-      </w:r>
-      <w:r>
-        <w:rPr>
-          <w:rFonts w:ascii="Calibri" w:hAnsi="Calibri" w:cs="Calibri"/>
-        </w:rPr>
-        <w:t>leading to experimentation with 3D modeling, and culminating in dedicated 3D hardware in modern consoles.</w:t>
-      </w:r>
-    </w:p>
-    <w:p>
-      <w:pPr>
-        <w:rPr>
-          <w:rFonts w:ascii="Calibri" w:eastAsiaTheme="majorEastAsia" w:hAnsi="Calibri" w:cs="Calibri"/>
-          <w:color w:val="0F4761" w:themeColor="accent1" w:themeShade="BF"/>
-          <w:sz w:val="28"/>
-          <w:szCs w:val="28"/>
-        </w:rPr>
-      </w:pPr>
-      <w:r>
-        <w:rPr>
-          <w:rFonts w:ascii="Calibri" w:hAnsi="Calibri" w:cs="Calibri"/>
-        </w:rPr>
-        <w:br w:type="page"/>
-      </w:r>
+        <w:rPr>
+          <w:rFonts w:ascii="Calibri" w:hAnsi="Calibri" w:cs="Calibri"/>
+        </w:rPr>
+      </w:pPr>
     </w:p>
     <w:p>
       <w:pPr>
@@ -2543,7 +3265,7 @@
         </w:rPr>
         <w:t xml:space="preserve">. [Online]. Available: </w:t>
       </w:r>
-      <w:hyperlink r:id="rId7" w:tgtFrame="_new" w:history="1">
+      <w:hyperlink r:id="rId9" w:tgtFrame="_new" w:history="1">
         <w:r>
           <w:rPr>
             <w:rStyle w:val="Hyperlink"/>
@@ -2585,7 +3307,7 @@
         </w:rPr>
         <w:t xml:space="preserve">, Jun. 20, 2018. [Online]. Available: </w:t>
       </w:r>
-      <w:hyperlink r:id="rId8" w:tgtFrame="_new" w:history="1">
+      <w:hyperlink r:id="rId10" w:tgtFrame="_new" w:history="1">
         <w:r>
           <w:rPr>
             <w:rStyle w:val="Hyperlink"/>
@@ -2641,7 +3363,7 @@
 </file>
 
 <file path=word/numbering.xml><?xml version="1.0" encoding="utf-8"?>
-<w:numbering xmlns:wpc="http://schemas.microsoft.com/office/word/2010/wordprocessingCanvas" xmlns:cx="http://schemas.microsoft.com/office/drawing/2014/chartex" xmlns:cx1="http://schemas.microsoft.com/office/drawing/2015/9/8/chartex" xmlns:cx2="http://schemas.microsoft.com/office/drawing/2015/10/21/chartex" xmlns:cx3="http://schemas.microsoft.com/office/drawing/2016/5/9/chartex" xmlns:cx4="http://schemas.microsoft.com/office/drawing/2016/5/10/chartex" xmlns:cx5="http://schemas.microsoft.com/office/drawing/2016/5/11/chartex" xmlns:cx6="http://schemas.microsoft.com/office/drawing/2016/5/12/chartex" xmlns:cx7="http://schemas.microsoft.com/office/drawing/2016/5/13/chartex" xmlns:cx8="http://schemas.microsoft.com/office/drawing/2016/5/14/chartex" xmlns:mc="http://schemas.openxmlformats.org/markup-compatibility/2006" xmlns:aink="http://schemas.microsoft.com/office/drawing/2016/ink" xmlns:am3d="http://schemas.microsoft.com/office/drawing/2017/model3d" xmlns:o="urn:schemas-microsoft-com:office:office" xmlns:oel="http://schemas.microsoft.com/office/2019/extlst" xmlns:r="http://schemas.openxmlformats.org/officeDocument/2006/relationships" xmlns:m="http://schemas.openxmlformats.org/officeDocument/2006/math" xmlns:v="urn:schemas-microsoft-com:vml" xmlns:wp14="http://schemas.microsoft.com/office/word/2010/wordprocessingDrawing" xmlns:wp="http://schemas.openxmlformats.org/drawingml/2006/wordprocessingDrawing" xmlns:w10="urn:schemas-microsoft-com:office:word" xmlns:w="http://schemas.openxmlformats.org/wordprocessingml/2006/main" xmlns:w14="http://schemas.microsoft.com/office/word/2010/wordml" xmlns:w15="http://schemas.microsoft.com/office/word/2012/wordml" xmlns:w16cex="http://schemas.microsoft.com/office/word/2018/wordml/cex" xmlns:w16cid="http://schemas.microsoft.com/office/word/2016/wordml/cid" xmlns:w16="http://schemas.microsoft.com/office/word/2018/wordml" xmlns:w16sdtdh="http://schemas.microsoft.com/office/word/2020/wordml/sdtdatahash" xmlns:w16se="http://schemas.microsoft.com/office/word/2015/wordml/symex" xmlns:wpg="http://schemas.microsoft.com/office/word/2010/wordprocessingGroup" xmlns:wpi="http://schemas.microsoft.com/office/word/2010/wordprocessingInk" xmlns:wne="http://schemas.microsoft.com/office/word/2006/wordml" xmlns:wps="http://schemas.microsoft.com/office/word/2010/wordprocessingShape" mc:Ignorable="w14 w15 w16se w16cid w16 w16cex w16sdtdh wp14">
+<w:numbering xmlns:wpc="http://schemas.microsoft.com/office/word/2010/wordprocessingCanvas" xmlns:cx="http://schemas.microsoft.com/office/drawing/2014/chartex" xmlns:cx1="http://schemas.microsoft.com/office/drawing/2015/9/8/chartex" xmlns:cx2="http://schemas.microsoft.com/office/drawing/2015/10/21/chartex" xmlns:cx3="http://schemas.microsoft.com/office/drawing/2016/5/9/chartex" xmlns:cx4="http://schemas.microsoft.com/office/drawing/2016/5/10/chartex" xmlns:cx5="http://schemas.microsoft.com/office/drawing/2016/5/11/chartex" xmlns:cx6="http://schemas.microsoft.com/office/drawing/2016/5/12/chartex" xmlns:cx7="http://schemas.microsoft.com/office/drawing/2016/5/13/chartex" xmlns:cx8="http://schemas.microsoft.com/office/drawing/2016/5/14/chartex" xmlns:mc="http://schemas.openxmlformats.org/markup-compatibility/2006" xmlns:aink="http://schemas.microsoft.com/office/drawing/2016/ink" xmlns:am3d="http://schemas.microsoft.com/office/drawing/2017/model3d" xmlns:o="urn:schemas-microsoft-com:office:office" xmlns:oel="http://schemas.microsoft.com/office/2019/extlst" xmlns:r="http://schemas.openxmlformats.org/officeDocument/2006/relationships" xmlns:m="http://schemas.openxmlformats.org/officeDocument/2006/math" xmlns:v="urn:schemas-microsoft-com:vml" xmlns:wp14="http://schemas.microsoft.com/office/word/2010/wordprocessingDrawing" xmlns:wp="http://schemas.openxmlformats.org/drawingml/2006/wordprocessingDrawing" xmlns:w10="urn:schemas-microsoft-com:office:word" xmlns:w="http://schemas.openxmlformats.org/wordprocessingml/2006/main" xmlns:w14="http://schemas.microsoft.com/office/word/2010/wordml" xmlns:w15="http://schemas.microsoft.com/office/word/2012/wordml" xmlns:w16cex="http://schemas.microsoft.com/office/word/2018/wordml/cex" xmlns:w16cid="http://schemas.microsoft.com/office/word/2016/wordml/cid" xmlns:w16="http://schemas.microsoft.com/office/word/2018/wordml" xmlns:w16du="http://schemas.microsoft.com/office/word/2023/wordml/word16du" xmlns:w16sdtdh="http://schemas.microsoft.com/office/word/2020/wordml/sdtdatahash" xmlns:w16se="http://schemas.microsoft.com/office/word/2015/wordml/symex" xmlns:wpg="http://schemas.microsoft.com/office/word/2010/wordprocessingGroup" xmlns:wpi="http://schemas.microsoft.com/office/word/2010/wordprocessingInk" xmlns:wne="http://schemas.microsoft.com/office/word/2006/wordml" xmlns:wps="http://schemas.microsoft.com/office/word/2010/wordprocessingShape" mc:Ignorable="w14 w15 w16se w16cid w16 w16cex w16sdtdh w16du wp14">
   <w:abstractNum w:abstractNumId="0" w15:restartNumberingAfterBreak="0">
     <w:nsid w:val="13E861A9"/>
     <w:multiLevelType w:val="hybridMultilevel"/>
@@ -3545,7 +4267,7 @@
 </file>
 
 <file path=word/styles.xml><?xml version="1.0" encoding="utf-8"?>
-<w:styles xmlns:mc="http://schemas.openxmlformats.org/markup-compatibility/2006" xmlns:r="http://schemas.openxmlformats.org/officeDocument/2006/relationships" xmlns:w="http://schemas.openxmlformats.org/wordprocessingml/2006/main" xmlns:w14="http://schemas.microsoft.com/office/word/2010/wordml" xmlns:w15="http://schemas.microsoft.com/office/word/2012/wordml" xmlns:w16cex="http://schemas.microsoft.com/office/word/2018/wordml/cex" xmlns:w16cid="http://schemas.microsoft.com/office/word/2016/wordml/cid" xmlns:w16="http://schemas.microsoft.com/office/word/2018/wordml" xmlns:w16sdtdh="http://schemas.microsoft.com/office/word/2020/wordml/sdtdatahash" xmlns:w16se="http://schemas.microsoft.com/office/word/2015/wordml/symex" mc:Ignorable="w14 w15 w16se w16cid w16 w16cex w16sdtdh">
+<w:styles xmlns:mc="http://schemas.openxmlformats.org/markup-compatibility/2006" xmlns:r="http://schemas.openxmlformats.org/officeDocument/2006/relationships" xmlns:w="http://schemas.openxmlformats.org/wordprocessingml/2006/main" xmlns:w14="http://schemas.microsoft.com/office/word/2010/wordml" xmlns:w15="http://schemas.microsoft.com/office/word/2012/wordml" xmlns:w16cex="http://schemas.microsoft.com/office/word/2018/wordml/cex" xmlns:w16cid="http://schemas.microsoft.com/office/word/2016/wordml/cid" xmlns:w16="http://schemas.microsoft.com/office/word/2018/wordml" xmlns:w16du="http://schemas.microsoft.com/office/word/2023/wordml/word16du" xmlns:w16sdtdh="http://schemas.microsoft.com/office/word/2020/wordml/sdtdatahash" xmlns:w16se="http://schemas.microsoft.com/office/word/2015/wordml/symex" mc:Ignorable="w14 w15 w16se w16cid w16 w16cex w16sdtdh w16du">
   <w:docDefaults>
     <w:rPrDefault>
       <w:rPr>

</xml_diff>